<commit_message>
added a simpler model, both .docx, .R and .stan
</commit_message>
<xml_diff>
--- a/BayesianModel.docx
+++ b/BayesianModel.docx
@@ -1,6 +1,6 @@
 
 <file path=word/document.xml><?xml version="1.0" encoding="utf-8"?>
-<w:document xmlns:wpc="http://schemas.microsoft.com/office/word/2010/wordprocessingCanvas" xmlns:cx="http://schemas.microsoft.com/office/drawing/2014/chartex" xmlns:cx1="http://schemas.microsoft.com/office/drawing/2015/9/8/chartex" xmlns:cx2="http://schemas.microsoft.com/office/drawing/2015/10/21/chartex" xmlns:cx3="http://schemas.microsoft.com/office/drawing/2016/5/9/chartex" xmlns:cx4="http://schemas.microsoft.com/office/drawing/2016/5/10/chartex" xmlns:cx5="http://schemas.microsoft.com/office/drawing/2016/5/11/chartex" xmlns:cx6="http://schemas.microsoft.com/office/drawing/2016/5/12/chartex" xmlns:cx7="http://schemas.microsoft.com/office/drawing/2016/5/13/chartex" xmlns:cx8="http://schemas.microsoft.com/office/drawing/2016/5/14/chartex" xmlns:mc="http://schemas.openxmlformats.org/markup-compatibility/2006" xmlns:aink="http://schemas.microsoft.com/office/drawing/2016/ink" xmlns:am3d="http://schemas.microsoft.com/office/drawing/2017/model3d" xmlns:o="urn:schemas-microsoft-com:office:office" xmlns:oel="http://schemas.microsoft.com/office/2019/extlst" xmlns:r="http://schemas.openxmlformats.org/officeDocument/2006/relationships" xmlns:m="http://schemas.openxmlformats.org/officeDocument/2006/math" xmlns:v="urn:schemas-microsoft-com:vml" xmlns:wp14="http://schemas.microsoft.com/office/word/2010/wordprocessingDrawing" xmlns:wp="http://schemas.openxmlformats.org/drawingml/2006/wordprocessingDrawing" xmlns:w10="urn:schemas-microsoft-com:office:word" xmlns:w="http://schemas.openxmlformats.org/wordprocessingml/2006/main" xmlns:w14="http://schemas.microsoft.com/office/word/2010/wordml" xmlns:w15="http://schemas.microsoft.com/office/word/2012/wordml" xmlns:w16cex="http://schemas.microsoft.com/office/word/2018/wordml/cex" xmlns:w16cid="http://schemas.microsoft.com/office/word/2016/wordml/cid" xmlns:w16="http://schemas.microsoft.com/office/word/2018/wordml" xmlns:w16sdtdh="http://schemas.microsoft.com/office/word/2020/wordml/sdtdatahash" xmlns:w16se="http://schemas.microsoft.com/office/word/2015/wordml/symex" xmlns:wpg="http://schemas.microsoft.com/office/word/2010/wordprocessingGroup" xmlns:wpi="http://schemas.microsoft.com/office/word/2010/wordprocessingInk" xmlns:wne="http://schemas.microsoft.com/office/word/2006/wordml" xmlns:wps="http://schemas.microsoft.com/office/word/2010/wordprocessingShape" mc:Ignorable="w14 w15 w16se w16cid w16 w16cex w16sdtdh wp14">
+<w:document xmlns:wpc="http://schemas.microsoft.com/office/word/2010/wordprocessingCanvas" xmlns:cx="http://schemas.microsoft.com/office/drawing/2014/chartex" xmlns:cx1="http://schemas.microsoft.com/office/drawing/2015/9/8/chartex" xmlns:cx2="http://schemas.microsoft.com/office/drawing/2015/10/21/chartex" xmlns:cx3="http://schemas.microsoft.com/office/drawing/2016/5/9/chartex" xmlns:cx4="http://schemas.microsoft.com/office/drawing/2016/5/10/chartex" xmlns:cx5="http://schemas.microsoft.com/office/drawing/2016/5/11/chartex" xmlns:cx6="http://schemas.microsoft.com/office/drawing/2016/5/12/chartex" xmlns:cx7="http://schemas.microsoft.com/office/drawing/2016/5/13/chartex" xmlns:cx8="http://schemas.microsoft.com/office/drawing/2016/5/14/chartex" xmlns:mc="http://schemas.openxmlformats.org/markup-compatibility/2006" xmlns:aink="http://schemas.microsoft.com/office/drawing/2016/ink" xmlns:am3d="http://schemas.microsoft.com/office/drawing/2017/model3d" xmlns:o="urn:schemas-microsoft-com:office:office" xmlns:oel="http://schemas.microsoft.com/office/2019/extlst" xmlns:r="http://schemas.openxmlformats.org/officeDocument/2006/relationships" xmlns:m="http://schemas.openxmlformats.org/officeDocument/2006/math" xmlns:v="urn:schemas-microsoft-com:vml" xmlns:wp14="http://schemas.microsoft.com/office/word/2010/wordprocessingDrawing" xmlns:wp="http://schemas.openxmlformats.org/drawingml/2006/wordprocessingDrawing" xmlns:w10="urn:schemas-microsoft-com:office:word" xmlns:w="http://schemas.openxmlformats.org/wordprocessingml/2006/main" xmlns:w14="http://schemas.microsoft.com/office/word/2010/wordml" xmlns:w15="http://schemas.microsoft.com/office/word/2012/wordml" xmlns:w16cex="http://schemas.microsoft.com/office/word/2018/wordml/cex" xmlns:w16cid="http://schemas.microsoft.com/office/word/2016/wordml/cid" xmlns:w16="http://schemas.microsoft.com/office/word/2018/wordml" xmlns:w16du="http://schemas.microsoft.com/office/word/2023/wordml/word16du" xmlns:w16sdtdh="http://schemas.microsoft.com/office/word/2020/wordml/sdtdatahash" xmlns:w16se="http://schemas.microsoft.com/office/word/2015/wordml/symex" xmlns:wpg="http://schemas.microsoft.com/office/word/2010/wordprocessingGroup" xmlns:wpi="http://schemas.microsoft.com/office/word/2010/wordprocessingInk" xmlns:wne="http://schemas.microsoft.com/office/word/2006/wordml" xmlns:wps="http://schemas.microsoft.com/office/word/2010/wordprocessingShape" mc:Ignorable="w14 w15 w16se w16cid w16 w16cex w16sdtdh w16du wp14">
   <w:body>
     <w:p>
       <w:pPr>
@@ -1172,14 +1172,7 @@
               <w:rFonts w:ascii="Cambria Math" w:hAnsi="Cambria Math"/>
               <w:lang w:val="en-US"/>
             </w:rPr>
-            <m:t>=</m:t>
-          </m:r>
-          <m:r>
-            <w:rPr>
-              <w:rFonts w:ascii="Cambria Math" w:hAnsi="Cambria Math"/>
-              <w:lang w:val="en-US"/>
-            </w:rPr>
-            <m:t xml:space="preserve"> </m:t>
+            <m:t xml:space="preserve">= </m:t>
           </m:r>
           <m:sSub>
             <m:sSubPr>
@@ -2603,14 +2596,7 @@
               <w:rFonts w:ascii="Cambria Math" w:hAnsi="Cambria Math"/>
               <w:lang w:val="en-US"/>
             </w:rPr>
-            <m:t>[i]</m:t>
-          </m:r>
-          <m:r>
-            <w:rPr>
-              <w:rFonts w:ascii="Cambria Math" w:hAnsi="Cambria Math"/>
-              <w:lang w:val="en-US"/>
-            </w:rPr>
-            <m:t>=</m:t>
+            <m:t>[i]=</m:t>
           </m:r>
           <m:func>
             <m:funcPr>
@@ -2694,6 +2680,1952 @@
           <w:lang w:val="en-US"/>
         </w:rPr>
       </w:pPr>
+      <w:r>
+        <w:rPr>
+          <w:lang w:val="en-US"/>
+        </w:rPr>
+        <w:br w:type="page"/>
+      </w:r>
+    </w:p>
+    <w:p>
+      <w:pPr>
+        <w:rPr>
+          <w:lang w:val="en-US"/>
+        </w:rPr>
+      </w:pPr>
+      <w:r>
+        <w:rPr>
+          <w:lang w:val="en-US"/>
+        </w:rPr>
+        <w:lastRenderedPageBreak/>
+        <w:t>Simpler model:</w:t>
+      </w:r>
+      <w:r>
+        <w:rPr>
+          <w:lang w:val="en-US"/>
+        </w:rPr>
+        <w:t xml:space="preserve"> </w:t>
+      </w:r>
+      <w:proofErr w:type="gramStart"/>
+      <w:r>
+        <w:rPr>
+          <w:lang w:val="en-US"/>
+        </w:rPr>
+        <w:t>AR(</w:t>
+      </w:r>
+      <w:proofErr w:type="gramEnd"/>
+      <w:r>
+        <w:rPr>
+          <w:lang w:val="en-US"/>
+        </w:rPr>
+        <w:t>1) random walk on log</w:t>
+      </w:r>
+      <w:r>
+        <w:rPr>
+          <w:rFonts w:ascii="Cambria Math" w:hAnsi="Cambria Math" w:cs="Cambria Math"/>
+          <w:lang w:val="en-US"/>
+        </w:rPr>
+        <w:t>‑</w:t>
+      </w:r>
+      <w:r>
+        <w:rPr>
+          <w:lang w:val="en-US"/>
+        </w:rPr>
+        <w:t>rate</w:t>
+      </w:r>
+      <w:r>
+        <w:rPr>
+          <w:lang w:val="en-US"/>
+        </w:rPr>
+        <w:t>:</w:t>
+      </w:r>
+    </w:p>
+    <w:p>
+      <w:pPr>
+        <w:rPr>
+          <w:lang w:val="en-US"/>
+        </w:rPr>
+      </w:pPr>
+    </w:p>
+    <w:p>
+      <w:pPr>
+        <w:rPr>
+          <w:lang w:val="en-US"/>
+        </w:rPr>
+      </w:pPr>
+      <w:r>
+        <w:rPr>
+          <w:lang w:val="en-US"/>
+        </w:rPr>
+        <w:t>Priors:</w:t>
+      </w:r>
+    </w:p>
+    <w:p>
+      <w:pPr>
+        <w:rPr>
+          <w:lang w:val="en-US"/>
+        </w:rPr>
+      </w:pPr>
+      <m:oMathPara>
+        <m:oMath>
+          <m:r>
+            <m:rPr>
+              <m:sty m:val="p"/>
+            </m:rPr>
+            <w:rPr>
+              <w:rFonts w:ascii="Cambria Math" w:hAnsi="Cambria Math"/>
+              <w:lang w:val="en-US"/>
+            </w:rPr>
+            <m:t>α</m:t>
+          </m:r>
+          <m:r>
+            <w:rPr>
+              <w:rFonts w:ascii="Cambria Math" w:hAnsi="Cambria Math"/>
+              <w:lang w:val="en-US"/>
+            </w:rPr>
+            <m:t xml:space="preserve"> ~ N(0,1)</m:t>
+          </m:r>
+        </m:oMath>
+      </m:oMathPara>
+    </w:p>
+    <w:p>
+      <w:pPr>
+        <w:rPr>
+          <w:lang w:val="en-US"/>
+        </w:rPr>
+      </w:pPr>
+      <m:oMathPara>
+        <m:oMath>
+          <m:r>
+            <m:rPr>
+              <m:sty m:val="p"/>
+            </m:rPr>
+            <w:rPr>
+              <w:rFonts w:ascii="Cambria Math" w:hAnsi="Cambria Math"/>
+              <w:lang w:val="en-US"/>
+            </w:rPr>
+            <m:t>ϕ</m:t>
+          </m:r>
+          <m:r>
+            <w:rPr>
+              <w:rFonts w:ascii="Cambria Math" w:hAnsi="Cambria Math"/>
+              <w:lang w:val="en-US"/>
+            </w:rPr>
+            <m:t xml:space="preserve"> ~ </m:t>
+          </m:r>
+          <m:r>
+            <w:rPr>
+              <w:rFonts w:ascii="Cambria Math" w:hAnsi="Cambria Math"/>
+              <w:lang w:val="en-US"/>
+            </w:rPr>
+            <m:t>Uniform</m:t>
+          </m:r>
+          <m:r>
+            <w:rPr>
+              <w:rFonts w:ascii="Cambria Math" w:hAnsi="Cambria Math"/>
+              <w:lang w:val="en-US"/>
+            </w:rPr>
+            <m:t>(</m:t>
+          </m:r>
+          <m:r>
+            <w:rPr>
+              <w:rFonts w:ascii="Cambria Math" w:hAnsi="Cambria Math"/>
+              <w:lang w:val="en-US"/>
+            </w:rPr>
+            <m:t>-1</m:t>
+          </m:r>
+          <m:r>
+            <w:rPr>
+              <w:rFonts w:ascii="Cambria Math" w:hAnsi="Cambria Math"/>
+              <w:lang w:val="en-US"/>
+            </w:rPr>
+            <m:t>,1)</m:t>
+          </m:r>
+        </m:oMath>
+      </m:oMathPara>
+    </w:p>
+    <w:p>
+      <w:pPr>
+        <w:rPr>
+          <w:lang w:val="en-US"/>
+        </w:rPr>
+      </w:pPr>
+      <m:oMathPara>
+        <m:oMath>
+          <m:r>
+            <m:rPr>
+              <m:sty m:val="p"/>
+            </m:rPr>
+            <w:rPr>
+              <w:rFonts w:ascii="Cambria Math" w:hAnsi="Cambria Math"/>
+              <w:lang w:val="en-US"/>
+            </w:rPr>
+            <m:t>σ</m:t>
+          </m:r>
+          <m:r>
+            <w:rPr>
+              <w:rFonts w:ascii="Cambria Math" w:hAnsi="Cambria Math"/>
+              <w:lang w:val="en-US"/>
+            </w:rPr>
+            <m:t>~</m:t>
+          </m:r>
+          <m:r>
+            <m:rPr>
+              <m:nor/>
+            </m:rPr>
+            <w:rPr>
+              <w:rFonts w:ascii="Cambria Math" w:hAnsi="Cambria Math"/>
+              <w:lang w:val="en-US"/>
+            </w:rPr>
+            <m:t>half-Cauchy</m:t>
+          </m:r>
+          <m:r>
+            <w:rPr>
+              <w:rFonts w:ascii="Cambria Math" w:hAnsi="Cambria Math"/>
+              <w:lang w:val="en-US"/>
+            </w:rPr>
+            <m:t>(0,1)</m:t>
+          </m:r>
+        </m:oMath>
+      </m:oMathPara>
+    </w:p>
+    <w:p>
+      <w:pPr>
+        <w:rPr>
+          <w:lang w:val="en-US"/>
+        </w:rPr>
+      </w:pPr>
+      <m:oMathPara>
+        <m:oMath>
+          <m:sSub>
+            <m:sSubPr>
+              <m:ctrlPr>
+                <w:rPr>
+                  <w:rFonts w:ascii="Cambria Math" w:hAnsi="Cambria Math"/>
+                  <w:i/>
+                  <w:lang w:val="en-US"/>
+                </w:rPr>
+              </m:ctrlPr>
+            </m:sSubPr>
+            <m:e>
+              <m:r>
+                <m:rPr>
+                  <m:sty m:val="p"/>
+                </m:rPr>
+                <w:rPr>
+                  <w:rFonts w:ascii="Cambria Math" w:hAnsi="Cambria Math"/>
+                  <w:lang w:val="en-US"/>
+                </w:rPr>
+                <m:t>z</m:t>
+              </m:r>
+              <m:ctrlPr>
+                <w:rPr>
+                  <w:rFonts w:ascii="Cambria Math" w:hAnsi="Cambria Math"/>
+                  <w:lang w:val="en-US"/>
+                </w:rPr>
+              </m:ctrlPr>
+            </m:e>
+            <m:sub>
+              <m:r>
+                <w:rPr>
+                  <w:rFonts w:ascii="Cambria Math" w:hAnsi="Cambria Math"/>
+                  <w:lang w:val="en-US"/>
+                </w:rPr>
+                <m:t>i</m:t>
+              </m:r>
+            </m:sub>
+          </m:sSub>
+          <m:r>
+            <w:rPr>
+              <w:rFonts w:ascii="Cambria Math" w:hAnsi="Cambria Math"/>
+              <w:lang w:val="en-US"/>
+            </w:rPr>
+            <m:t>~N</m:t>
+          </m:r>
+          <m:d>
+            <m:dPr>
+              <m:ctrlPr>
+                <w:rPr>
+                  <w:rFonts w:ascii="Cambria Math" w:hAnsi="Cambria Math"/>
+                  <w:i/>
+                  <w:lang w:val="en-US"/>
+                </w:rPr>
+              </m:ctrlPr>
+            </m:dPr>
+            <m:e>
+              <m:r>
+                <w:rPr>
+                  <w:rFonts w:ascii="Cambria Math" w:hAnsi="Cambria Math"/>
+                  <w:lang w:val="en-US"/>
+                </w:rPr>
+                <m:t>0,1</m:t>
+              </m:r>
+            </m:e>
+          </m:d>
+        </m:oMath>
+      </m:oMathPara>
+    </w:p>
+    <w:p>
+      <w:pPr>
+        <w:rPr>
+          <w:lang w:val="en-US"/>
+        </w:rPr>
+      </w:pPr>
+      <m:oMathPara>
+        <m:oMath>
+          <m:sSub>
+            <m:sSubPr>
+              <m:ctrlPr>
+                <w:rPr>
+                  <w:rFonts w:ascii="Cambria Math" w:hAnsi="Cambria Math"/>
+                  <w:i/>
+                  <w:lang w:val="en-US"/>
+                </w:rPr>
+              </m:ctrlPr>
+            </m:sSubPr>
+            <m:e>
+              <m:r>
+                <w:rPr>
+                  <w:rFonts w:ascii="Cambria Math" w:hAnsi="Cambria Math"/>
+                  <w:lang w:val="en-US"/>
+                </w:rPr>
+                <m:t>θ</m:t>
+              </m:r>
+            </m:e>
+            <m:sub>
+              <m:d>
+                <m:dPr>
+                  <m:begChr m:val="{"/>
+                  <m:endChr m:val="}"/>
+                  <m:ctrlPr>
+                    <w:rPr>
+                      <w:rFonts w:ascii="Cambria Math" w:hAnsi="Cambria Math"/>
+                      <w:i/>
+                      <w:lang w:val="en-US"/>
+                    </w:rPr>
+                  </m:ctrlPr>
+                </m:dPr>
+                <m:e>
+                  <m:r>
+                    <w:rPr>
+                      <w:rFonts w:ascii="Cambria Math" w:hAnsi="Cambria Math"/>
+                      <w:lang w:val="en-US"/>
+                    </w:rPr>
+                    <m:t>lagmag</m:t>
+                  </m:r>
+                </m:e>
+              </m:d>
+            </m:sub>
+          </m:sSub>
+          <m:r>
+            <w:rPr>
+              <w:rFonts w:ascii="Cambria Math" w:hAnsi="Cambria Math"/>
+              <w:lang w:val="en-US"/>
+            </w:rPr>
+            <m:t>~N(0,1)</m:t>
+          </m:r>
+        </m:oMath>
+      </m:oMathPara>
+    </w:p>
+    <w:p>
+      <w:pPr>
+        <w:rPr>
+          <w:lang w:val="en-US"/>
+        </w:rPr>
+      </w:pPr>
+      <m:oMathPara>
+        <m:oMath>
+          <m:sSub>
+            <m:sSubPr>
+              <m:ctrlPr>
+                <w:rPr>
+                  <w:rFonts w:ascii="Cambria Math" w:hAnsi="Cambria Math"/>
+                  <w:i/>
+                  <w:lang w:val="en-US"/>
+                </w:rPr>
+              </m:ctrlPr>
+            </m:sSubPr>
+            <m:e>
+              <m:r>
+                <w:rPr>
+                  <w:rFonts w:ascii="Cambria Math" w:hAnsi="Cambria Math"/>
+                  <w:lang w:val="en-US"/>
+                </w:rPr>
+                <m:t>θ</m:t>
+              </m:r>
+            </m:e>
+            <m:sub>
+              <m:d>
+                <m:dPr>
+                  <m:begChr m:val="{"/>
+                  <m:endChr m:val="}"/>
+                  <m:ctrlPr>
+                    <w:rPr>
+                      <w:rFonts w:ascii="Cambria Math" w:hAnsi="Cambria Math"/>
+                      <w:i/>
+                      <w:lang w:val="en-US"/>
+                    </w:rPr>
+                  </m:ctrlPr>
+                </m:dPr>
+                <m:e>
+                  <m:r>
+                    <w:rPr>
+                      <w:rFonts w:ascii="Cambria Math" w:hAnsi="Cambria Math"/>
+                      <w:lang w:val="en-US"/>
+                    </w:rPr>
+                    <m:t>depth</m:t>
+                  </m:r>
+                </m:e>
+              </m:d>
+            </m:sub>
+          </m:sSub>
+          <m:r>
+            <w:rPr>
+              <w:rFonts w:ascii="Cambria Math" w:hAnsi="Cambria Math"/>
+              <w:lang w:val="en-US"/>
+            </w:rPr>
+            <m:t>~N(0,1)</m:t>
+          </m:r>
+        </m:oMath>
+      </m:oMathPara>
+    </w:p>
+    <w:p>
+      <w:pPr>
+        <w:rPr>
+          <w:lang w:val="en-US"/>
+        </w:rPr>
+      </w:pPr>
+    </w:p>
+    <w:p>
+      <w:pPr>
+        <w:rPr>
+          <w:lang w:val="en-US"/>
+        </w:rPr>
+      </w:pPr>
+      <w:r>
+        <w:rPr>
+          <w:lang w:val="en-US"/>
+        </w:rPr>
+        <w:t>Likelihood:</w:t>
+      </w:r>
+    </w:p>
+    <w:p>
+      <w:pPr>
+        <w:rPr>
+          <w:lang w:val="en-US"/>
+        </w:rPr>
+      </w:pPr>
+    </w:p>
+    <w:p>
+      <w:pPr>
+        <w:rPr>
+          <w:lang w:val="en-US"/>
+        </w:rPr>
+      </w:pPr>
+      <m:oMathPara>
+        <m:oMath>
+          <m:sSub>
+            <m:sSubPr>
+              <m:ctrlPr>
+                <w:rPr>
+                  <w:rFonts w:ascii="Cambria Math" w:hAnsi="Cambria Math"/>
+                  <w:i/>
+                  <w:lang w:val="en-US"/>
+                </w:rPr>
+              </m:ctrlPr>
+            </m:sSubPr>
+            <m:e>
+              <m:r>
+                <w:rPr>
+                  <w:rFonts w:ascii="Cambria Math" w:hAnsi="Cambria Math"/>
+                  <w:lang w:val="en-US"/>
+                </w:rPr>
+                <m:t>y</m:t>
+              </m:r>
+            </m:e>
+            <m:sub>
+              <m:r>
+                <w:rPr>
+                  <w:rFonts w:ascii="Cambria Math" w:hAnsi="Cambria Math"/>
+                  <w:lang w:val="en-US"/>
+                </w:rPr>
+                <m:t>i</m:t>
+              </m:r>
+            </m:sub>
+          </m:sSub>
+          <m:r>
+            <w:rPr>
+              <w:rFonts w:ascii="Cambria Math" w:hAnsi="Cambria Math"/>
+              <w:lang w:val="en-US"/>
+            </w:rPr>
+            <m:t xml:space="preserve">| </m:t>
+          </m:r>
+          <m:r>
+            <m:rPr>
+              <m:sty m:val="p"/>
+            </m:rPr>
+            <w:rPr>
+              <w:rFonts w:ascii="Cambria Math" w:hAnsi="Cambria Math"/>
+              <w:lang w:val="en-US"/>
+            </w:rPr>
+            <m:t>λ</m:t>
+          </m:r>
+          <m:r>
+            <w:rPr>
+              <w:rFonts w:ascii="Cambria Math" w:hAnsi="Cambria Math"/>
+              <w:lang w:val="en-US"/>
+            </w:rPr>
+            <m:t xml:space="preserve">_i , </m:t>
+          </m:r>
+          <m:r>
+            <m:rPr>
+              <m:sty m:val="p"/>
+            </m:rPr>
+            <w:rPr>
+              <w:rFonts w:ascii="Cambria Math" w:hAnsi="Cambria Math"/>
+              <w:lang w:val="en-US"/>
+            </w:rPr>
+            <m:t>β</m:t>
+          </m:r>
+          <m:r>
+            <w:rPr>
+              <w:rFonts w:ascii="Cambria Math" w:hAnsi="Cambria Math"/>
+              <w:lang w:val="en-US"/>
+            </w:rPr>
+            <m:t>∼</m:t>
+          </m:r>
+          <m:r>
+            <w:rPr>
+              <w:rFonts w:ascii="Cambria Math" w:hAnsi="Cambria Math"/>
+              <w:lang w:val="en-US"/>
+            </w:rPr>
+            <m:t>Poisson</m:t>
+          </m:r>
+          <m:d>
+            <m:dPr>
+              <m:ctrlPr>
+                <w:rPr>
+                  <w:rFonts w:ascii="Cambria Math" w:hAnsi="Cambria Math"/>
+                  <w:i/>
+                  <w:lang w:val="en-US"/>
+                </w:rPr>
+              </m:ctrlPr>
+            </m:dPr>
+            <m:e>
+              <m:r>
+                <w:rPr>
+                  <w:rFonts w:ascii="Cambria Math" w:hAnsi="Cambria Math"/>
+                  <w:lang w:val="en-US"/>
+                </w:rPr>
+                <m:t>exp(</m:t>
+              </m:r>
+              <m:sSub>
+                <m:sSubPr>
+                  <m:ctrlPr>
+                    <w:rPr>
+                      <w:rFonts w:ascii="Cambria Math" w:hAnsi="Cambria Math"/>
+                      <w:lang w:val="en-US"/>
+                    </w:rPr>
+                  </m:ctrlPr>
+                </m:sSubPr>
+                <m:e>
+                  <m:r>
+                    <m:rPr>
+                      <m:sty m:val="p"/>
+                    </m:rPr>
+                    <w:rPr>
+                      <w:rFonts w:ascii="Cambria Math" w:hAnsi="Cambria Math"/>
+                      <w:lang w:val="en-US"/>
+                    </w:rPr>
+                    <m:t>η</m:t>
+                  </m:r>
+                  <m:ctrlPr>
+                    <w:rPr>
+                      <w:rFonts w:ascii="Cambria Math" w:hAnsi="Cambria Math"/>
+                      <w:i/>
+                      <w:lang w:val="en-US"/>
+                    </w:rPr>
+                  </m:ctrlPr>
+                </m:e>
+                <m:sub>
+                  <m:r>
+                    <m:rPr>
+                      <m:sty m:val="p"/>
+                    </m:rPr>
+                    <w:rPr>
+                      <w:rFonts w:ascii="Cambria Math" w:hAnsi="Cambria Math"/>
+                      <w:lang w:val="en-US"/>
+                    </w:rPr>
+                    <m:t>i</m:t>
+                  </m:r>
+                </m:sub>
+              </m:sSub>
+            </m:e>
+          </m:d>
+          <m:r>
+            <w:rPr>
+              <w:rFonts w:ascii="Cambria Math" w:hAnsi="Cambria Math"/>
+              <w:lang w:val="en-US"/>
+            </w:rPr>
+            <m:t>)</m:t>
+          </m:r>
+        </m:oMath>
+      </m:oMathPara>
+    </w:p>
+    <w:p>
+      <w:pPr>
+        <w:rPr>
+          <w:lang w:val="en-US"/>
+        </w:rPr>
+      </w:pPr>
+      <w:r>
+        <w:rPr>
+          <w:lang w:val="en-US"/>
+        </w:rPr>
+        <w:t>Where:</w:t>
+      </w:r>
+    </w:p>
+    <w:p>
+      <w:pPr>
+        <w:rPr>
+          <w:lang w:val="en-US"/>
+        </w:rPr>
+      </w:pPr>
+    </w:p>
+    <w:p>
+      <w:pPr>
+        <w:rPr>
+          <w:lang w:val="en-US"/>
+        </w:rPr>
+      </w:pPr>
+      <m:oMathPara>
+        <m:oMath>
+          <m:sSub>
+            <m:sSubPr>
+              <m:ctrlPr>
+                <w:rPr>
+                  <w:rFonts w:ascii="Cambria Math" w:hAnsi="Cambria Math"/>
+                  <w:i/>
+                  <w:lang w:val="en-US"/>
+                </w:rPr>
+              </m:ctrlPr>
+            </m:sSubPr>
+            <m:e>
+              <m:r>
+                <m:rPr>
+                  <m:sty m:val="p"/>
+                </m:rPr>
+                <w:rPr>
+                  <w:rFonts w:ascii="Cambria Math" w:hAnsi="Cambria Math"/>
+                  <w:lang w:val="en-US"/>
+                </w:rPr>
+                <m:t>η</m:t>
+              </m:r>
+              <m:ctrlPr>
+                <w:rPr>
+                  <w:rFonts w:ascii="Cambria Math" w:hAnsi="Cambria Math"/>
+                  <w:lang w:val="en-US"/>
+                </w:rPr>
+              </m:ctrlPr>
+            </m:e>
+            <m:sub>
+              <m:r>
+                <w:rPr>
+                  <w:rFonts w:ascii="Cambria Math" w:hAnsi="Cambria Math"/>
+                  <w:lang w:val="en-US"/>
+                </w:rPr>
+                <m:t>i</m:t>
+              </m:r>
+            </m:sub>
+          </m:sSub>
+          <m:r>
+            <w:rPr>
+              <w:rFonts w:ascii="Cambria Math" w:hAnsi="Cambria Math"/>
+              <w:lang w:val="en-US"/>
+            </w:rPr>
+            <m:t>=log</m:t>
+          </m:r>
+          <m:sSub>
+            <m:sSubPr>
+              <m:ctrlPr>
+                <w:rPr>
+                  <w:rFonts w:ascii="Cambria Math" w:hAnsi="Cambria Math"/>
+                  <w:i/>
+                  <w:lang w:val="en-US"/>
+                </w:rPr>
+              </m:ctrlPr>
+            </m:sSubPr>
+            <m:e>
+              <m:r>
+                <m:rPr>
+                  <m:sty m:val="p"/>
+                </m:rPr>
+                <w:rPr>
+                  <w:rFonts w:ascii="Cambria Math" w:hAnsi="Cambria Math"/>
+                  <w:lang w:val="en-US"/>
+                </w:rPr>
+                <m:t>λ</m:t>
+              </m:r>
+            </m:e>
+            <m:sub>
+              <m:r>
+                <w:rPr>
+                  <w:rFonts w:ascii="Cambria Math" w:hAnsi="Cambria Math"/>
+                  <w:lang w:val="en-US"/>
+                </w:rPr>
+                <m:t>t</m:t>
+              </m:r>
+            </m:sub>
+          </m:sSub>
+          <m:r>
+            <w:rPr>
+              <w:rFonts w:ascii="Cambria Math" w:hAnsi="Cambria Math"/>
+              <w:lang w:val="en-US"/>
+            </w:rPr>
+            <m:t>+</m:t>
+          </m:r>
+          <m:sSub>
+            <m:sSubPr>
+              <m:ctrlPr>
+                <w:rPr>
+                  <w:rFonts w:ascii="Cambria Math" w:hAnsi="Cambria Math"/>
+                  <w:i/>
+                  <w:lang w:val="en-US"/>
+                </w:rPr>
+              </m:ctrlPr>
+            </m:sSubPr>
+            <m:e>
+              <m:r>
+                <m:rPr>
+                  <m:sty m:val="p"/>
+                </m:rPr>
+                <w:rPr>
+                  <w:rFonts w:ascii="Cambria Math" w:hAnsi="Cambria Math"/>
+                  <w:lang w:val="en-US"/>
+                </w:rPr>
+                <m:t>θ</m:t>
+              </m:r>
+            </m:e>
+            <m:sub>
+              <m:r>
+                <w:rPr>
+                  <w:rFonts w:ascii="Cambria Math" w:hAnsi="Cambria Math"/>
+                  <w:lang w:val="en-US"/>
+                </w:rPr>
+                <m:t>depth</m:t>
+              </m:r>
+            </m:sub>
+          </m:sSub>
+          <m:r>
+            <w:rPr>
+              <w:rFonts w:ascii="Cambria Math" w:hAnsi="Cambria Math"/>
+              <w:lang w:val="en-US"/>
+            </w:rPr>
+            <m:t>*depth+</m:t>
+          </m:r>
+          <m:sSub>
+            <m:sSubPr>
+              <m:ctrlPr>
+                <w:rPr>
+                  <w:rFonts w:ascii="Cambria Math" w:hAnsi="Cambria Math"/>
+                  <w:i/>
+                  <w:lang w:val="en-US"/>
+                </w:rPr>
+              </m:ctrlPr>
+            </m:sSubPr>
+            <m:e>
+              <m:r>
+                <m:rPr>
+                  <m:sty m:val="p"/>
+                </m:rPr>
+                <w:rPr>
+                  <w:rFonts w:ascii="Cambria Math" w:hAnsi="Cambria Math"/>
+                  <w:lang w:val="en-US"/>
+                </w:rPr>
+                <m:t>θ</m:t>
+              </m:r>
+            </m:e>
+            <m:sub>
+              <m:r>
+                <w:rPr>
+                  <w:rFonts w:ascii="Cambria Math" w:hAnsi="Cambria Math"/>
+                  <w:lang w:val="en-US"/>
+                </w:rPr>
+                <m:t>lagmag</m:t>
+              </m:r>
+            </m:sub>
+          </m:sSub>
+          <m:r>
+            <w:rPr>
+              <w:rFonts w:ascii="Cambria Math" w:hAnsi="Cambria Math"/>
+              <w:lang w:val="en-US"/>
+            </w:rPr>
+            <m:t>*lagmag</m:t>
+          </m:r>
+        </m:oMath>
+      </m:oMathPara>
+    </w:p>
+    <w:p>
+      <w:pPr>
+        <w:rPr>
+          <w:lang w:val="en-US"/>
+        </w:rPr>
+      </w:pPr>
+    </w:p>
+    <w:p>
+      <w:pPr>
+        <w:rPr>
+          <w:lang w:val="en-US"/>
+        </w:rPr>
+      </w:pPr>
+      <m:oMathPara>
+        <m:oMath>
+          <m:sSub>
+            <m:sSubPr>
+              <m:ctrlPr>
+                <w:rPr>
+                  <w:rFonts w:ascii="Cambria Math" w:hAnsi="Cambria Math"/>
+                  <w:i/>
+                  <w:lang w:val="en-US"/>
+                </w:rPr>
+              </m:ctrlPr>
+            </m:sSubPr>
+            <m:e>
+              <m:r>
+                <w:rPr>
+                  <w:rFonts w:ascii="Cambria Math" w:hAnsi="Cambria Math"/>
+                  <w:lang w:val="en-US"/>
+                </w:rPr>
+                <m:t xml:space="preserve">log </m:t>
+              </m:r>
+              <m:r>
+                <w:rPr>
+                  <w:rFonts w:ascii="Cambria Math" w:hAnsi="Cambria Math"/>
+                  <w:lang w:val="en-US"/>
+                </w:rPr>
+                <m:t>λ</m:t>
+              </m:r>
+            </m:e>
+            <m:sub>
+              <m:r>
+                <w:rPr>
+                  <w:rFonts w:ascii="Cambria Math" w:hAnsi="Cambria Math"/>
+                  <w:lang w:val="en-US"/>
+                </w:rPr>
+                <m:t>i</m:t>
+              </m:r>
+            </m:sub>
+          </m:sSub>
+          <m:r>
+            <w:rPr>
+              <w:rFonts w:ascii="Cambria Math" w:hAnsi="Cambria Math"/>
+              <w:lang w:val="en-US"/>
+            </w:rPr>
+            <m:t>=</m:t>
+          </m:r>
+          <m:r>
+            <m:rPr>
+              <m:sty m:val="p"/>
+            </m:rPr>
+            <w:rPr>
+              <w:rFonts w:ascii="Cambria Math" w:hAnsi="Cambria Math"/>
+              <w:lang w:val="en-US"/>
+            </w:rPr>
+            <m:t>α</m:t>
+          </m:r>
+          <m:r>
+            <w:rPr>
+              <w:rFonts w:ascii="Cambria Math" w:hAnsi="Cambria Math"/>
+              <w:lang w:val="en-US"/>
+            </w:rPr>
+            <m:t>+</m:t>
+          </m:r>
+          <m:r>
+            <m:rPr>
+              <m:sty m:val="p"/>
+            </m:rPr>
+            <w:rPr>
+              <w:rFonts w:ascii="Cambria Math" w:hAnsi="Cambria Math"/>
+              <w:lang w:val="en-US"/>
+            </w:rPr>
+            <m:t>ϕ</m:t>
+          </m:r>
+          <m:r>
+            <w:rPr>
+              <w:rFonts w:ascii="Cambria Math" w:hAnsi="Cambria Math"/>
+              <w:lang w:val="en-US"/>
+            </w:rPr>
+            <m:t>*</m:t>
+          </m:r>
+          <m:d>
+            <m:dPr>
+              <m:ctrlPr>
+                <w:rPr>
+                  <w:rFonts w:ascii="Cambria Math" w:hAnsi="Cambria Math"/>
+                  <w:i/>
+                  <w:lang w:val="en-US"/>
+                </w:rPr>
+              </m:ctrlPr>
+            </m:dPr>
+            <m:e>
+              <m:r>
+                <w:rPr>
+                  <w:rFonts w:ascii="Cambria Math" w:hAnsi="Cambria Math"/>
+                  <w:lang w:val="en-US"/>
+                </w:rPr>
+                <m:t>log</m:t>
+              </m:r>
+              <m:sSub>
+                <m:sSubPr>
+                  <m:ctrlPr>
+                    <w:rPr>
+                      <w:rFonts w:ascii="Cambria Math" w:hAnsi="Cambria Math"/>
+                      <w:i/>
+                      <w:lang w:val="en-US"/>
+                    </w:rPr>
+                  </m:ctrlPr>
+                </m:sSubPr>
+                <m:e>
+                  <m:r>
+                    <m:rPr>
+                      <m:sty m:val="p"/>
+                    </m:rPr>
+                    <w:rPr>
+                      <w:rFonts w:ascii="Cambria Math" w:hAnsi="Cambria Math"/>
+                      <w:lang w:val="en-US"/>
+                    </w:rPr>
+                    <m:t>λ</m:t>
+                  </m:r>
+                  <m:ctrlPr>
+                    <w:rPr>
+                      <w:rFonts w:ascii="Cambria Math" w:hAnsi="Cambria Math"/>
+                      <w:lang w:val="en-US"/>
+                    </w:rPr>
+                  </m:ctrlPr>
+                </m:e>
+                <m:sub>
+                  <m:r>
+                    <w:rPr>
+                      <w:rFonts w:ascii="Cambria Math" w:hAnsi="Cambria Math"/>
+                      <w:lang w:val="en-US"/>
+                    </w:rPr>
+                    <m:t>i</m:t>
+                  </m:r>
+                  <m:r>
+                    <w:rPr>
+                      <w:rFonts w:ascii="Cambria Math" w:hAnsi="Cambria Math"/>
+                      <w:lang w:val="en-US"/>
+                    </w:rPr>
+                    <m:t>-1</m:t>
+                  </m:r>
+                </m:sub>
+              </m:sSub>
+              <m:r>
+                <w:rPr>
+                  <w:rFonts w:ascii="Cambria Math" w:hAnsi="Cambria Math"/>
+                  <w:lang w:val="en-US"/>
+                </w:rPr>
+                <m:t>-</m:t>
+              </m:r>
+              <m:r>
+                <m:rPr>
+                  <m:sty m:val="p"/>
+                </m:rPr>
+                <w:rPr>
+                  <w:rFonts w:ascii="Cambria Math" w:hAnsi="Cambria Math"/>
+                  <w:lang w:val="en-US"/>
+                </w:rPr>
+                <m:t>α</m:t>
+              </m:r>
+            </m:e>
+          </m:d>
+          <m:r>
+            <w:rPr>
+              <w:rFonts w:ascii="Cambria Math" w:hAnsi="Cambria Math"/>
+              <w:lang w:val="en-US"/>
+            </w:rPr>
+            <m:t>+</m:t>
+          </m:r>
+          <m:r>
+            <m:rPr>
+              <m:sty m:val="p"/>
+            </m:rPr>
+            <w:rPr>
+              <w:rFonts w:ascii="Cambria Math" w:hAnsi="Cambria Math"/>
+              <w:lang w:val="en-US"/>
+            </w:rPr>
+            <m:t>σ</m:t>
+          </m:r>
+          <m:r>
+            <w:rPr>
+              <w:rFonts w:ascii="Cambria Math" w:hAnsi="Cambria Math"/>
+              <w:lang w:val="en-US"/>
+            </w:rPr>
+            <m:t>*</m:t>
+          </m:r>
+          <m:sSub>
+            <m:sSubPr>
+              <m:ctrlPr>
+                <w:rPr>
+                  <w:rFonts w:ascii="Cambria Math" w:hAnsi="Cambria Math"/>
+                  <w:i/>
+                  <w:lang w:val="en-US"/>
+                </w:rPr>
+              </m:ctrlPr>
+            </m:sSubPr>
+            <m:e>
+              <m:r>
+                <m:rPr>
+                  <m:sty m:val="p"/>
+                </m:rPr>
+                <w:rPr>
+                  <w:rFonts w:ascii="Cambria Math" w:hAnsi="Cambria Math"/>
+                  <w:lang w:val="en-US"/>
+                </w:rPr>
+                <m:t>z</m:t>
+              </m:r>
+            </m:e>
+            <m:sub>
+              <m:r>
+                <w:rPr>
+                  <w:rFonts w:ascii="Cambria Math" w:hAnsi="Cambria Math"/>
+                  <w:lang w:val="en-US"/>
+                </w:rPr>
+                <m:t>i</m:t>
+              </m:r>
+            </m:sub>
+          </m:sSub>
+          <m:r>
+            <w:rPr>
+              <w:rFonts w:ascii="Cambria Math" w:hAnsi="Cambria Math"/>
+              <w:lang w:val="en-US"/>
+            </w:rPr>
+            <m:t xml:space="preserve">,   </m:t>
+          </m:r>
+          <m:sSub>
+            <m:sSubPr>
+              <m:ctrlPr>
+                <w:rPr>
+                  <w:rFonts w:ascii="Cambria Math" w:hAnsi="Cambria Math"/>
+                  <w:i/>
+                  <w:lang w:val="en-US"/>
+                </w:rPr>
+              </m:ctrlPr>
+            </m:sSubPr>
+            <m:e>
+              <m:r>
+                <w:rPr>
+                  <w:rFonts w:ascii="Cambria Math" w:hAnsi="Cambria Math"/>
+                  <w:lang w:val="en-US"/>
+                </w:rPr>
+                <m:t>z</m:t>
+              </m:r>
+            </m:e>
+            <m:sub>
+              <m:r>
+                <w:rPr>
+                  <w:rFonts w:ascii="Cambria Math" w:hAnsi="Cambria Math"/>
+                  <w:lang w:val="en-US"/>
+                </w:rPr>
+                <m:t>i</m:t>
+              </m:r>
+            </m:sub>
+          </m:sSub>
+          <m:r>
+            <w:rPr>
+              <w:rFonts w:ascii="Cambria Math" w:hAnsi="Cambria Math"/>
+              <w:lang w:val="en-US"/>
+            </w:rPr>
+            <m:t>~N</m:t>
+          </m:r>
+          <m:d>
+            <m:dPr>
+              <m:ctrlPr>
+                <w:rPr>
+                  <w:rFonts w:ascii="Cambria Math" w:hAnsi="Cambria Math"/>
+                  <w:i/>
+                  <w:lang w:val="en-US"/>
+                </w:rPr>
+              </m:ctrlPr>
+            </m:dPr>
+            <m:e>
+              <m:r>
+                <w:rPr>
+                  <w:rFonts w:ascii="Cambria Math" w:hAnsi="Cambria Math"/>
+                  <w:lang w:val="en-US"/>
+                </w:rPr>
+                <m:t>0,1</m:t>
+              </m:r>
+            </m:e>
+          </m:d>
+        </m:oMath>
+      </m:oMathPara>
+    </w:p>
+    <w:p>
+      <w:pPr>
+        <w:rPr>
+          <w:lang w:val="en-US"/>
+        </w:rPr>
+      </w:pPr>
+    </w:p>
+    <w:p>
+      <w:pPr>
+        <w:rPr>
+          <w:lang w:val="en-US"/>
+        </w:rPr>
+      </w:pPr>
+      <m:oMathPara>
+        <m:oMath>
+          <m:sSub>
+            <m:sSubPr>
+              <m:ctrlPr>
+                <w:rPr>
+                  <w:rFonts w:ascii="Cambria Math" w:hAnsi="Cambria Math"/>
+                  <w:i/>
+                  <w:lang w:val="en-US"/>
+                </w:rPr>
+              </m:ctrlPr>
+            </m:sSubPr>
+            <m:e>
+              <m:r>
+                <w:rPr>
+                  <w:rFonts w:ascii="Cambria Math" w:hAnsi="Cambria Math"/>
+                  <w:lang w:val="en-US"/>
+                </w:rPr>
+                <m:t xml:space="preserve">log </m:t>
+              </m:r>
+              <m:r>
+                <w:rPr>
+                  <w:rFonts w:ascii="Cambria Math" w:hAnsi="Cambria Math"/>
+                  <w:lang w:val="en-US"/>
+                </w:rPr>
+                <m:t>λ</m:t>
+              </m:r>
+            </m:e>
+            <m:sub>
+              <m:r>
+                <w:rPr>
+                  <w:rFonts w:ascii="Cambria Math" w:hAnsi="Cambria Math"/>
+                  <w:lang w:val="en-US"/>
+                </w:rPr>
+                <m:t>1</m:t>
+              </m:r>
+            </m:sub>
+          </m:sSub>
+          <m:r>
+            <w:rPr>
+              <w:rFonts w:ascii="Cambria Math" w:hAnsi="Cambria Math"/>
+              <w:lang w:val="en-US"/>
+            </w:rPr>
+            <m:t>=</m:t>
+          </m:r>
+          <m:r>
+            <w:rPr>
+              <w:rFonts w:ascii="Cambria Math" w:hAnsi="Cambria Math"/>
+              <w:lang w:val="en-US"/>
+            </w:rPr>
+            <m:t>α</m:t>
+          </m:r>
+          <m:r>
+            <w:rPr>
+              <w:rFonts w:ascii="Cambria Math" w:hAnsi="Cambria Math"/>
+              <w:lang w:val="en-US"/>
+            </w:rPr>
+            <m:t>+</m:t>
+          </m:r>
+          <m:r>
+            <w:rPr>
+              <w:rFonts w:ascii="Cambria Math" w:hAnsi="Cambria Math"/>
+              <w:lang w:val="en-US"/>
+            </w:rPr>
+            <m:t>σ</m:t>
+          </m:r>
+          <m:r>
+            <w:rPr>
+              <w:rFonts w:ascii="Cambria Math" w:hAnsi="Cambria Math"/>
+              <w:lang w:val="en-US"/>
+            </w:rPr>
+            <m:t>*</m:t>
+          </m:r>
+          <m:sSub>
+            <m:sSubPr>
+              <m:ctrlPr>
+                <w:rPr>
+                  <w:rFonts w:ascii="Cambria Math" w:hAnsi="Cambria Math"/>
+                  <w:i/>
+                  <w:lang w:val="en-US"/>
+                </w:rPr>
+              </m:ctrlPr>
+            </m:sSubPr>
+            <m:e>
+              <m:r>
+                <w:rPr>
+                  <w:rFonts w:ascii="Cambria Math" w:hAnsi="Cambria Math"/>
+                  <w:lang w:val="en-US"/>
+                </w:rPr>
+                <m:t>z</m:t>
+              </m:r>
+            </m:e>
+            <m:sub>
+              <m:r>
+                <w:rPr>
+                  <w:rFonts w:ascii="Cambria Math" w:hAnsi="Cambria Math"/>
+                  <w:lang w:val="en-US"/>
+                </w:rPr>
+                <m:t>1</m:t>
+              </m:r>
+            </m:sub>
+          </m:sSub>
+        </m:oMath>
+      </m:oMathPara>
+    </w:p>
+    <w:p>
+      <w:pPr>
+        <w:rPr>
+          <w:lang w:val="en-US"/>
+        </w:rPr>
+      </w:pPr>
+    </w:p>
+    <w:p>
+      <w:pPr>
+        <w:rPr>
+          <w:lang w:val="en-US"/>
+        </w:rPr>
+      </w:pPr>
+    </w:p>
+    <w:p>
+      <w:pPr>
+        <w:rPr>
+          <w:lang w:val="en-US"/>
+        </w:rPr>
+      </w:pPr>
+    </w:p>
+    <w:p>
+      <w:pPr>
+        <w:rPr>
+          <w:lang w:val="en-US"/>
+        </w:rPr>
+      </w:pPr>
+      <w:r>
+        <w:rPr>
+          <w:lang w:val="en-US"/>
+        </w:rPr>
+        <w:t>Reason for non-</w:t>
+      </w:r>
+      <w:proofErr w:type="spellStart"/>
+      <w:r>
+        <w:rPr>
+          <w:lang w:val="en-US"/>
+        </w:rPr>
+        <w:t>centred</w:t>
+      </w:r>
+      <w:proofErr w:type="spellEnd"/>
+      <w:r>
+        <w:rPr>
+          <w:lang w:val="en-US"/>
+        </w:rPr>
+        <w:t xml:space="preserve"> parameterization:</w:t>
+      </w:r>
+    </w:p>
+    <w:p>
+      <w:pPr>
+        <w:rPr>
+          <w:lang w:val="en-US"/>
+        </w:rPr>
+      </w:pPr>
+      <w:r>
+        <w:rPr>
+          <w:lang w:val="en-US"/>
+        </w:rPr>
+        <w:t xml:space="preserve">If we centered </w:t>
+      </w:r>
+      <m:oMath>
+        <m:r>
+          <w:rPr>
+            <w:rFonts w:ascii="Cambria Math" w:hAnsi="Cambria Math"/>
+            <w:lang w:val="en-US"/>
+          </w:rPr>
+          <m:t xml:space="preserve">log </m:t>
+        </m:r>
+        <m:sSub>
+          <m:sSubPr>
+            <m:ctrlPr>
+              <w:rPr>
+                <w:rFonts w:ascii="Cambria Math" w:hAnsi="Cambria Math"/>
+                <w:i/>
+                <w:lang w:val="en-US"/>
+              </w:rPr>
+            </m:ctrlPr>
+          </m:sSubPr>
+          <m:e>
+            <m:r>
+              <w:rPr>
+                <w:rFonts w:ascii="Cambria Math" w:hAnsi="Cambria Math"/>
+                <w:lang w:val="en-US"/>
+              </w:rPr>
+              <m:t>λ</m:t>
+            </m:r>
+            <m:ctrlPr>
+              <w:rPr>
+                <w:rFonts w:ascii="Cambria Math" w:hAnsi="Cambria Math"/>
+                <w:lang w:val="en-US"/>
+              </w:rPr>
+            </m:ctrlPr>
+          </m:e>
+          <m:sub>
+            <m:r>
+              <w:rPr>
+                <w:rFonts w:ascii="Cambria Math" w:hAnsi="Cambria Math"/>
+                <w:lang w:val="en-US"/>
+              </w:rPr>
+              <m:t>t-1</m:t>
+            </m:r>
+          </m:sub>
+        </m:sSub>
+      </m:oMath>
+      <w:r>
+        <w:rPr>
+          <w:lang w:val="en-US"/>
+        </w:rPr>
+        <w:t xml:space="preserve"> for sampling </w:t>
+      </w:r>
+      <m:oMath>
+        <m:sSub>
+          <m:sSubPr>
+            <m:ctrlPr>
+              <w:rPr>
+                <w:rFonts w:ascii="Cambria Math" w:hAnsi="Cambria Math"/>
+                <w:i/>
+                <w:lang w:val="en-US"/>
+              </w:rPr>
+            </m:ctrlPr>
+          </m:sSubPr>
+          <m:e>
+            <m:r>
+              <w:rPr>
+                <w:rFonts w:ascii="Cambria Math" w:hAnsi="Cambria Math"/>
+                <w:lang w:val="en-US"/>
+              </w:rPr>
+              <m:t xml:space="preserve">log </m:t>
+            </m:r>
+            <m:r>
+              <w:rPr>
+                <w:rFonts w:ascii="Cambria Math" w:hAnsi="Cambria Math"/>
+                <w:lang w:val="en-US"/>
+              </w:rPr>
+              <m:t>λ</m:t>
+            </m:r>
+            <m:ctrlPr>
+              <w:rPr>
+                <w:rFonts w:ascii="Cambria Math" w:hAnsi="Cambria Math"/>
+                <w:lang w:val="en-US"/>
+              </w:rPr>
+            </m:ctrlPr>
+          </m:e>
+          <m:sub>
+            <m:r>
+              <w:rPr>
+                <w:rFonts w:ascii="Cambria Math" w:hAnsi="Cambria Math"/>
+                <w:lang w:val="en-US"/>
+              </w:rPr>
+              <m:t>t</m:t>
+            </m:r>
+          </m:sub>
+        </m:sSub>
+      </m:oMath>
+      <w:r>
+        <w:rPr>
+          <w:lang w:val="en-US"/>
+        </w:rPr>
+        <w:t xml:space="preserve">, the posterior correlations between consecutive states are very strong, so MCMC may get stuck. Therefore, writing it as a deterministic function of </w:t>
+      </w:r>
+      <m:oMath>
+        <m:r>
+          <m:rPr>
+            <m:sty m:val="p"/>
+          </m:rPr>
+          <w:rPr>
+            <w:rFonts w:ascii="Cambria Math" w:hAnsi="Cambria Math"/>
+            <w:lang w:val="en-US"/>
+          </w:rPr>
+          <m:t>α</m:t>
+        </m:r>
+        <m:r>
+          <w:rPr>
+            <w:rFonts w:ascii="Cambria Math" w:hAnsi="Cambria Math"/>
+            <w:lang w:val="en-US"/>
+          </w:rPr>
+          <m:t>,</m:t>
+        </m:r>
+        <m:r>
+          <m:rPr>
+            <m:sty m:val="p"/>
+          </m:rPr>
+          <w:rPr>
+            <w:rFonts w:ascii="Cambria Math" w:hAnsi="Cambria Math"/>
+            <w:lang w:val="en-US"/>
+          </w:rPr>
+          <m:t>ϕ</m:t>
+        </m:r>
+        <m:r>
+          <w:rPr>
+            <w:rFonts w:ascii="Cambria Math" w:hAnsi="Cambria Math"/>
+            <w:lang w:val="en-US"/>
+          </w:rPr>
+          <m:t>,</m:t>
+        </m:r>
+        <m:r>
+          <m:rPr>
+            <m:sty m:val="p"/>
+          </m:rPr>
+          <w:rPr>
+            <w:rFonts w:ascii="Cambria Math" w:hAnsi="Cambria Math"/>
+            <w:lang w:val="en-US"/>
+          </w:rPr>
+          <m:t>σ</m:t>
+        </m:r>
+        <m:r>
+          <w:rPr>
+            <w:rFonts w:ascii="Cambria Math" w:hAnsi="Cambria Math"/>
+            <w:lang w:val="en-US"/>
+          </w:rPr>
+          <m:t>,</m:t>
+        </m:r>
+        <m:sSub>
+          <m:sSubPr>
+            <m:ctrlPr>
+              <w:rPr>
+                <w:rFonts w:ascii="Cambria Math" w:hAnsi="Cambria Math"/>
+                <w:i/>
+                <w:lang w:val="en-US"/>
+              </w:rPr>
+            </m:ctrlPr>
+          </m:sSubPr>
+          <m:e>
+            <m:r>
+              <m:rPr>
+                <m:sty m:val="p"/>
+              </m:rPr>
+              <w:rPr>
+                <w:rFonts w:ascii="Cambria Math" w:hAnsi="Cambria Math"/>
+                <w:lang w:val="en-US"/>
+              </w:rPr>
+              <m:t>z</m:t>
+            </m:r>
+          </m:e>
+          <m:sub>
+            <m:r>
+              <w:rPr>
+                <w:rFonts w:ascii="Cambria Math" w:hAnsi="Cambria Math"/>
+                <w:lang w:val="en-US"/>
+              </w:rPr>
+              <m:t>i</m:t>
+            </m:r>
+          </m:sub>
+        </m:sSub>
+      </m:oMath>
+      <w:r>
+        <w:rPr>
+          <w:lang w:val="en-US"/>
+        </w:rPr>
+        <w:t xml:space="preserve"> with independent </w:t>
+      </w:r>
+      <w:r>
+        <w:rPr>
+          <w:lang w:val="en-US"/>
+        </w:rPr>
+        <w:t>standard</w:t>
+      </w:r>
+      <w:r>
+        <w:rPr>
+          <w:rFonts w:ascii="Cambria Math" w:hAnsi="Cambria Math" w:cs="Cambria Math"/>
+          <w:lang w:val="en-US"/>
+        </w:rPr>
+        <w:t>‑</w:t>
+      </w:r>
+      <w:r>
+        <w:rPr>
+          <w:lang w:val="en-US"/>
+        </w:rPr>
+        <w:t>normal z</w:t>
+      </w:r>
+      <w:r>
+        <w:rPr>
+          <w:lang w:val="en-US"/>
+        </w:rPr>
+        <w:t xml:space="preserve">. This helps </w:t>
+      </w:r>
+      <w:r>
+        <w:rPr>
+          <w:lang w:val="en-US"/>
+        </w:rPr>
+        <w:t>eliminating the f</w:t>
+      </w:r>
+      <w:r>
+        <w:rPr>
+          <w:lang w:val="en-US"/>
+        </w:rPr>
+        <w:t>unnel-shaped posterior geometry</w:t>
+      </w:r>
+      <w:r>
+        <w:rPr>
+          <w:lang w:val="en-US"/>
+        </w:rPr>
+        <w:t xml:space="preserve"> as shown in Stan User Guide: </w:t>
+      </w:r>
+      <w:hyperlink r:id="rId4" w:history="1">
+        <w:r>
+          <w:rPr>
+            <w:rStyle w:val="Hyperlink"/>
+            <w:lang w:val="en-US"/>
+          </w:rPr>
+          <w:t>https://mc-stan.org/docs/2_18/stan-users-guide/reparameterization-section.html</w:t>
+        </w:r>
+      </w:hyperlink>
+      <w:r>
+        <w:rPr>
+          <w:lang w:val="en-US"/>
+        </w:rPr>
+        <w:t xml:space="preserve"> </w:t>
+      </w:r>
+      <w:r>
+        <w:rPr>
+          <w:lang w:val="en-US"/>
+        </w:rPr>
+        <w:t xml:space="preserve">, ESS is then increased for </w:t>
+      </w:r>
+      <m:oMath>
+        <m:sSub>
+          <m:sSubPr>
+            <m:ctrlPr>
+              <w:rPr>
+                <w:rFonts w:ascii="Cambria Math" w:hAnsi="Cambria Math"/>
+                <w:i/>
+                <w:lang w:val="en-US"/>
+              </w:rPr>
+            </m:ctrlPr>
+          </m:sSubPr>
+          <m:e>
+            <m:r>
+              <w:rPr>
+                <w:rFonts w:ascii="Cambria Math" w:hAnsi="Cambria Math"/>
+                <w:lang w:val="en-US"/>
+              </w:rPr>
+              <m:t>λ</m:t>
+            </m:r>
+          </m:e>
+          <m:sub>
+            <m:r>
+              <w:rPr>
+                <w:rFonts w:ascii="Cambria Math" w:hAnsi="Cambria Math"/>
+                <w:lang w:val="en-US"/>
+              </w:rPr>
+              <m:t>i</m:t>
+            </m:r>
+          </m:sub>
+        </m:sSub>
+        <m:r>
+          <w:rPr>
+            <w:rFonts w:ascii="Cambria Math" w:hAnsi="Cambria Math"/>
+            <w:lang w:val="en-US"/>
+          </w:rPr>
+          <m:t xml:space="preserve">, </m:t>
+        </m:r>
+        <m:r>
+          <w:rPr>
+            <w:rFonts w:ascii="Cambria Math" w:hAnsi="Cambria Math"/>
+            <w:lang w:val="en-US"/>
+          </w:rPr>
+          <m:t>σ</m:t>
+        </m:r>
+      </m:oMath>
+      <w:r>
+        <w:rPr>
+          <w:iCs/>
+          <w:lang w:val="en-US"/>
+        </w:rPr>
+        <w:t>.</w:t>
+      </w:r>
+    </w:p>
+    <w:p>
+      <w:pPr>
+        <w:rPr>
+          <w:lang w:val="en-US"/>
+        </w:rPr>
+      </w:pPr>
+    </w:p>
+    <w:p>
+      <w:pPr>
+        <w:rPr>
+          <w:lang w:val="en-US"/>
+        </w:rPr>
+      </w:pPr>
+      <w:r>
+        <w:rPr>
+          <w:lang w:val="en-US"/>
+        </w:rPr>
+        <w:t>Interpretation of parameters:</w:t>
+      </w:r>
+    </w:p>
+    <w:p>
+      <w:pPr>
+        <w:rPr>
+          <w:lang w:val="en-US"/>
+        </w:rPr>
+      </w:pPr>
+      <m:oMath>
+        <m:r>
+          <w:rPr>
+            <w:rFonts w:ascii="Cambria Math" w:hAnsi="Cambria Math"/>
+            <w:lang w:val="en-US"/>
+          </w:rPr>
+          <m:t>α</m:t>
+        </m:r>
+      </m:oMath>
+      <w:r>
+        <w:rPr>
+          <w:lang w:val="en-US"/>
+        </w:rPr>
+        <w:t xml:space="preserve">: </w:t>
+      </w:r>
+      <w:r>
+        <w:rPr>
+          <w:lang w:val="en-US"/>
+        </w:rPr>
+        <w:t>“background” log</w:t>
+      </w:r>
+      <w:r>
+        <w:rPr>
+          <w:rFonts w:ascii="Cambria Math" w:hAnsi="Cambria Math" w:cs="Cambria Math"/>
+          <w:lang w:val="en-US"/>
+        </w:rPr>
+        <w:t>‑</w:t>
+      </w:r>
+      <w:r>
+        <w:rPr>
+          <w:lang w:val="en-US"/>
+        </w:rPr>
+        <w:t>rate</w:t>
+      </w:r>
+      <w:r>
+        <w:rPr>
+          <w:lang w:val="en-US"/>
+        </w:rPr>
+        <w:t xml:space="preserve"> </w:t>
+      </w:r>
+      <w:r>
+        <w:rPr>
+          <w:lang w:val="en-US"/>
+        </w:rPr>
+        <w:t>when predictors are 0 and the process is at equilibrium</w:t>
+      </w:r>
+    </w:p>
+    <w:p>
+      <w:pPr>
+        <w:rPr>
+          <w:lang w:val="en-US"/>
+        </w:rPr>
+      </w:pPr>
+      <m:oMath>
+        <m:r>
+          <w:rPr>
+            <w:rFonts w:ascii="Cambria Math" w:hAnsi="Cambria Math"/>
+            <w:lang w:val="en-US"/>
+          </w:rPr>
+          <m:t>ϕ</m:t>
+        </m:r>
+      </m:oMath>
+      <w:r>
+        <w:rPr>
+          <w:lang w:val="en-US"/>
+        </w:rPr>
+        <w:t>: month-to-month persistence</w:t>
+      </w:r>
+    </w:p>
+    <w:p>
+      <w:pPr>
+        <w:rPr>
+          <w:lang w:val="en-US"/>
+        </w:rPr>
+      </w:pPr>
+      <m:oMath>
+        <m:r>
+          <m:rPr>
+            <m:sty m:val="p"/>
+          </m:rPr>
+          <w:rPr>
+            <w:rFonts w:ascii="Cambria Math" w:hAnsi="Cambria Math"/>
+            <w:lang w:val="en-US"/>
+          </w:rPr>
+          <m:t>σ</m:t>
+        </m:r>
+      </m:oMath>
+      <w:r>
+        <w:rPr>
+          <w:lang w:val="en-US"/>
+        </w:rPr>
+        <w:t xml:space="preserve">: </w:t>
+      </w:r>
+      <w:r>
+        <w:rPr>
+          <w:lang w:val="en-US"/>
+        </w:rPr>
+        <w:t>volatility of rate changes</w:t>
+      </w:r>
+      <w:r>
+        <w:rPr>
+          <w:lang w:val="en-US"/>
+        </w:rPr>
+        <w:t xml:space="preserve">, and </w:t>
+      </w:r>
+      <w:r>
+        <w:rPr>
+          <w:lang w:val="en-US"/>
+        </w:rPr>
+        <w:t>half</w:t>
+      </w:r>
+      <w:r>
+        <w:rPr>
+          <w:rFonts w:ascii="Cambria Math" w:hAnsi="Cambria Math" w:cs="Cambria Math"/>
+          <w:lang w:val="en-US"/>
+        </w:rPr>
+        <w:t>‑</w:t>
+      </w:r>
+      <w:r>
+        <w:rPr>
+          <w:lang w:val="en-US"/>
+        </w:rPr>
+        <w:t xml:space="preserve">Cauchy prior </w:t>
+      </w:r>
+      <w:proofErr w:type="gramStart"/>
+      <w:r>
+        <w:rPr>
+          <w:lang w:val="en-US"/>
+        </w:rPr>
+        <w:t>shrinks</w:t>
+      </w:r>
+      <w:proofErr w:type="gramEnd"/>
+      <w:r>
+        <w:rPr>
+          <w:lang w:val="en-US"/>
+        </w:rPr>
+        <w:t xml:space="preserve"> extreme values</w:t>
+      </w:r>
+      <w:r>
+        <w:rPr>
+          <w:lang w:val="en-US"/>
+        </w:rPr>
+        <w:t xml:space="preserve"> </w:t>
+      </w:r>
+    </w:p>
+    <w:p>
+      <m:oMath>
+        <m:sSub>
+          <m:sSubPr>
+            <m:ctrlPr>
+              <w:rPr>
+                <w:rFonts w:ascii="Cambria Math" w:hAnsi="Cambria Math"/>
+                <w:i/>
+                <w:lang w:val="en-US"/>
+              </w:rPr>
+            </m:ctrlPr>
+          </m:sSubPr>
+          <m:e>
+            <m:r>
+              <m:rPr>
+                <m:sty m:val="p"/>
+              </m:rPr>
+              <w:rPr>
+                <w:rFonts w:ascii="Cambria Math" w:hAnsi="Cambria Math"/>
+                <w:lang w:val="en-US"/>
+              </w:rPr>
+              <m:t>θ</m:t>
+            </m:r>
+            <m:ctrlPr>
+              <w:rPr>
+                <w:rFonts w:ascii="Cambria Math" w:hAnsi="Cambria Math"/>
+                <w:lang w:val="en-US"/>
+              </w:rPr>
+            </m:ctrlPr>
+          </m:e>
+          <m:sub>
+            <m:r>
+              <w:rPr>
+                <w:rFonts w:ascii="Cambria Math" w:hAnsi="Cambria Math"/>
+                <w:lang w:val="en-US"/>
+              </w:rPr>
+              <m:t>depth</m:t>
+            </m:r>
+          </m:sub>
+        </m:sSub>
+      </m:oMath>
+      <w:r>
+        <w:rPr>
+          <w:lang w:val="en-US"/>
+        </w:rPr>
+        <w:t xml:space="preserve">: </w:t>
+      </w:r>
+      <w:r>
+        <w:t>effect</w:t>
+      </w:r>
+      <w:r>
+        <w:t xml:space="preserve"> </w:t>
+      </w:r>
+      <w:r>
+        <w:t>of average depth on counts</w:t>
+      </w:r>
+    </w:p>
+    <w:p>
+      <w:pPr>
+        <w:rPr>
+          <w:lang w:val="en-US"/>
+        </w:rPr>
+      </w:pPr>
+      <m:oMath>
+        <m:sSub>
+          <m:sSubPr>
+            <m:ctrlPr>
+              <w:rPr>
+                <w:rFonts w:ascii="Cambria Math" w:hAnsi="Cambria Math"/>
+                <w:i/>
+                <w:lang w:val="en-US"/>
+              </w:rPr>
+            </m:ctrlPr>
+          </m:sSubPr>
+          <m:e>
+            <m:r>
+              <w:rPr>
+                <w:rFonts w:ascii="Cambria Math" w:hAnsi="Cambria Math"/>
+                <w:lang w:val="en-US"/>
+              </w:rPr>
+              <m:t>θ</m:t>
+            </m:r>
+            <m:ctrlPr>
+              <w:rPr>
+                <w:rFonts w:ascii="Cambria Math" w:hAnsi="Cambria Math"/>
+                <w:lang w:val="en-US"/>
+              </w:rPr>
+            </m:ctrlPr>
+          </m:e>
+          <m:sub>
+            <m:r>
+              <w:rPr>
+                <w:rFonts w:ascii="Cambria Math" w:hAnsi="Cambria Math"/>
+                <w:lang w:val="en-US"/>
+              </w:rPr>
+              <m:t>lagmag</m:t>
+            </m:r>
+          </m:sub>
+        </m:sSub>
+      </m:oMath>
+      <w:r>
+        <w:rPr>
+          <w:lang w:val="en-US"/>
+        </w:rPr>
+        <w:t xml:space="preserve">: </w:t>
+      </w:r>
+      <w:r>
+        <w:rPr>
+          <w:lang w:val="en-US"/>
+        </w:rPr>
+        <w:t>effect of</w:t>
+      </w:r>
+      <w:r>
+        <w:rPr>
+          <w:rFonts w:ascii="Times New Roman" w:eastAsia="Times New Roman" w:hAnsi="Times New Roman" w:cs="Times New Roman"/>
+          <w:kern w:val="0"/>
+          <w14:ligatures w14:val="none"/>
+        </w:rPr>
+        <w:t xml:space="preserve"> </w:t>
+      </w:r>
+      <w:r>
+        <w:t>average magnitude</w:t>
+      </w:r>
+      <w:r>
+        <w:t xml:space="preserve"> in the previous month</w:t>
+      </w:r>
+    </w:p>
+    <w:p>
+      <m:oMath>
+        <m:sSub>
+          <m:sSubPr>
+            <m:ctrlPr>
+              <w:rPr>
+                <w:rFonts w:ascii="Cambria Math" w:hAnsi="Cambria Math"/>
+                <w:i/>
+                <w:lang w:val="en-US"/>
+              </w:rPr>
+            </m:ctrlPr>
+          </m:sSubPr>
+          <m:e>
+            <m:r>
+              <w:rPr>
+                <w:rFonts w:ascii="Cambria Math" w:hAnsi="Cambria Math"/>
+                <w:lang w:val="en-US"/>
+              </w:rPr>
+              <m:t>λ</m:t>
+            </m:r>
+          </m:e>
+          <m:sub>
+            <m:r>
+              <w:rPr>
+                <w:rFonts w:ascii="Cambria Math" w:hAnsi="Cambria Math"/>
+                <w:lang w:val="en-US"/>
+              </w:rPr>
+              <m:t>i</m:t>
+            </m:r>
+          </m:sub>
+        </m:sSub>
+      </m:oMath>
+      <w:r>
+        <w:rPr>
+          <w:lang w:val="en-US"/>
+        </w:rPr>
+        <w:t xml:space="preserve">: </w:t>
+      </w:r>
+      <w:r>
+        <w:rPr>
+          <w:lang w:val="en-US"/>
+        </w:rPr>
+        <w:t>instantaneous (latent) mean monthly count</w:t>
+      </w:r>
+    </w:p>
+    <w:p>
+      <w:pPr>
+        <w:rPr>
+          <w:lang w:val="en-US"/>
+        </w:rPr>
+      </w:pPr>
+    </w:p>
+    <w:p>
+      <w:pPr>
+        <w:rPr>
+          <w:lang w:val="en-US"/>
+        </w:rPr>
+      </w:pPr>
+    </w:p>
+    <w:p>
+      <w:r>
+        <w:t>Half-</w:t>
+      </w:r>
+      <w:proofErr w:type="spellStart"/>
+      <w:r>
+        <w:t>cauchy</w:t>
+      </w:r>
+      <w:proofErr w:type="spellEnd"/>
+      <w:r>
+        <w:t>:</w:t>
+      </w:r>
+    </w:p>
+    <w:p>
+      <w:pPr>
+        <w:rPr>
+          <w:lang w:val="en-US"/>
+        </w:rPr>
+      </w:pPr>
+      <w:r>
+        <w:t>Andrew Gelman. "Prior distributions for variance parameters in hierarchical models (comment on article by Browne and Draper)." Bayesian Anal. 1 (3) 515 - 534, September 2006. https://doi.org/10.1214/06-BA117A</w:t>
+      </w:r>
     </w:p>
     <w:sectPr>
       <w:pgSz w:w="12240" w:h="15840"/>
@@ -2706,7 +4638,7 @@
 </file>
 
 <file path=word/styles.xml><?xml version="1.0" encoding="utf-8"?>
-<w:styles xmlns:mc="http://schemas.openxmlformats.org/markup-compatibility/2006" xmlns:r="http://schemas.openxmlformats.org/officeDocument/2006/relationships" xmlns:w="http://schemas.openxmlformats.org/wordprocessingml/2006/main" xmlns:w14="http://schemas.microsoft.com/office/word/2010/wordml" xmlns:w15="http://schemas.microsoft.com/office/word/2012/wordml" xmlns:w16cex="http://schemas.microsoft.com/office/word/2018/wordml/cex" xmlns:w16cid="http://schemas.microsoft.com/office/word/2016/wordml/cid" xmlns:w16="http://schemas.microsoft.com/office/word/2018/wordml" xmlns:w16sdtdh="http://schemas.microsoft.com/office/word/2020/wordml/sdtdatahash" xmlns:w16se="http://schemas.microsoft.com/office/word/2015/wordml/symex" mc:Ignorable="w14 w15 w16se w16cid w16 w16cex w16sdtdh">
+<w:styles xmlns:mc="http://schemas.openxmlformats.org/markup-compatibility/2006" xmlns:r="http://schemas.openxmlformats.org/officeDocument/2006/relationships" xmlns:w="http://schemas.openxmlformats.org/wordprocessingml/2006/main" xmlns:w14="http://schemas.microsoft.com/office/word/2010/wordml" xmlns:w15="http://schemas.microsoft.com/office/word/2012/wordml" xmlns:w16cex="http://schemas.microsoft.com/office/word/2018/wordml/cex" xmlns:w16cid="http://schemas.microsoft.com/office/word/2016/wordml/cid" xmlns:w16="http://schemas.microsoft.com/office/word/2018/wordml" xmlns:w16du="http://schemas.microsoft.com/office/word/2023/wordml/word16du" xmlns:w16sdtdh="http://schemas.microsoft.com/office/word/2020/wordml/sdtdatahash" xmlns:w16se="http://schemas.microsoft.com/office/word/2015/wordml/symex" mc:Ignorable="w14 w15 w16se w16cid w16 w16cex w16sdtdh w16du">
   <w:docDefaults>
     <w:rPrDefault>
       <w:rPr>
@@ -3105,7 +5037,6 @@
   <w:style w:type="character" w:default="1" w:styleId="DefaultParagraphFont">
     <w:name w:val="Default Paragraph Font"/>
     <w:uiPriority w:val="1"/>
-    <w:semiHidden/>
     <w:unhideWhenUsed/>
   </w:style>
   <w:style w:type="table" w:default="1" w:styleId="TableNormal">
@@ -3137,6 +5068,29 @@
     <w:rsid w:val="004B74B8"/>
     <w:rPr>
       <w:color w:val="666666"/>
+    </w:rPr>
+  </w:style>
+  <w:style w:type="character" w:styleId="Hyperlink">
+    <w:name w:val="Hyperlink"/>
+    <w:basedOn w:val="DefaultParagraphFont"/>
+    <w:uiPriority w:val="99"/>
+    <w:unhideWhenUsed/>
+    <w:rsid w:val="00E2129D"/>
+    <w:rPr>
+      <w:color w:val="0563C1" w:themeColor="hyperlink"/>
+      <w:u w:val="single"/>
+    </w:rPr>
+  </w:style>
+  <w:style w:type="character" w:styleId="UnresolvedMention">
+    <w:name w:val="Unresolved Mention"/>
+    <w:basedOn w:val="DefaultParagraphFont"/>
+    <w:uiPriority w:val="99"/>
+    <w:semiHidden/>
+    <w:unhideWhenUsed/>
+    <w:rsid w:val="00E2129D"/>
+    <w:rPr>
+      <w:color w:val="605E5C"/>
+      <w:shd w:val="clear" w:color="auto" w:fill="E1DFDD"/>
     </w:rPr>
   </w:style>
 </w:styles>

</xml_diff>